<commit_message>
Final version of Abstract for St Petersburg.
</commit_message>
<xml_diff>
--- a/Seminaires/AbstractSymposiumStPetersburg-VBesse/Abstracts_SW2018_ValentinBesse.docx
+++ b/Seminaires/AbstractSymposiumStPetersburg-VBesse/Abstracts_SW2018_ValentinBesse.docx
@@ -7,8 +7,6 @@
         <w:pStyle w:val="Titre"/>
         <w:spacing w:before="120" w:after="120"/>
       </w:pPr>
-      <w:bookmarkStart w:id="0" w:name="_GoBack"/>
-      <w:bookmarkEnd w:id="0"/>
       <w:r>
         <w:t xml:space="preserve">Theoretical description of phonon-magnon interactions at the </w:t>
       </w:r>
@@ -469,7 +467,10 @@
       </w:r>
       <w:proofErr w:type="spellEnd"/>
       <w:r>
-        <w:t xml:space="preserve"> [4]</w:t>
+        <w:t xml:space="preserve"> </w:t>
+      </w:r>
+      <w:r>
+        <w:t>[4]</w:t>
       </w:r>
       <w:r>
         <w:t>.</w:t>
@@ -1186,7 +1187,12 @@
       </w:r>
       <w:proofErr w:type="spellEnd"/>
       <w:r>
-        <w:t xml:space="preserve"> NNN-Telecom and the Acoustic HUB de la Region Pays de La Loire, Alexander von Humboldt Stiftung, ANR-DFG “PPMI-NANO”, PRC CNRS-RFBR </w:t>
+        <w:t xml:space="preserve"> NNN-Tele</w:t>
+      </w:r>
+      <w:bookmarkStart w:id="0" w:name="_GoBack"/>
+      <w:bookmarkEnd w:id="0"/>
+      <w:r>
+        <w:t xml:space="preserve">com and the Acoustic HUB de la Region Pays de La Loire, Alexander von Humboldt Stiftung, ANR-DFG “PPMI-NANO”, PRC CNRS-RFBR </w:t>
       </w:r>
       <w:r>
         <w:t>“</w:t>
@@ -3075,7 +3081,7 @@
 </file>
 
 <file path=customXml/itemProps1.xml><?xml version="1.0" encoding="utf-8"?>
-<ds:datastoreItem xmlns:ds="http://schemas.openxmlformats.org/officeDocument/2006/customXml" ds:itemID="{0AED2ACF-C74B-4D13-BB56-9D608088E073}">
+<ds:datastoreItem xmlns:ds="http://schemas.openxmlformats.org/officeDocument/2006/customXml" ds:itemID="{E0807138-1106-40A1-8BC8-434E5E201D89}">
   <ds:schemaRefs>
     <ds:schemaRef ds:uri="http://schemas.openxmlformats.org/officeDocument/2006/bibliography"/>
   </ds:schemaRefs>

</xml_diff>